<commit_message>
[proposal] consider machine learning
</commit_message>
<xml_diff>
--- a/00_Organisation/20140109_SA_Proposal.docx
+++ b/00_Organisation/20140109_SA_Proposal.docx
@@ -5933,6 +5933,35 @@
           <w:szCs w:val="18"/>
         </w:rPr>
         <w:t>?</w:t>
+      </w:r>
+    </w:p>
+    <w:p>
+      <w:pPr>
+        <w:pStyle w:val="Listenabsatz"/>
+        <w:numPr>
+          <w:ilvl w:val="2"/>
+          <w:numId w:val="2"/>
+        </w:numPr>
+        <w:tabs>
+          <w:tab w:val="left" w:pos="0"/>
+        </w:tabs>
+        <w:spacing w:before="1" w:after="0" w:line="240" w:lineRule="auto"/>
+        <w:ind w:right="-20"/>
+        <w:rPr>
+          <w:rFonts w:ascii="Calibri" w:eastAsia="Calibri" w:hAnsi="Calibri" w:cs="Calibri"/>
+          <w:spacing w:val="-1"/>
+          <w:sz w:val="18"/>
+          <w:szCs w:val="18"/>
+        </w:rPr>
+      </w:pPr>
+      <w:r>
+        <w:rPr>
+          <w:rFonts w:ascii="Calibri" w:eastAsia="Calibri" w:hAnsi="Calibri" w:cs="Calibri"/>
+          <w:spacing w:val="-1"/>
+          <w:sz w:val="18"/>
+          <w:szCs w:val="18"/>
+        </w:rPr>
+        <w:t>(May also consider machine learning algorithm)</w:t>
       </w:r>
     </w:p>
     <w:p>

</xml_diff>